<commit_message>
Overcome LNK1169 with extern
</commit_message>
<xml_diff>
--- a/ZMPO_lista_1.docx
+++ b/ZMPO_lista_1.docx
@@ -181,19 +181,7 @@
         <w:rPr>
           <w:lang w:val="pl-PL"/>
         </w:rPr>
-        <w:t>Oprogramować klasę „CTable”, pozwalającą na testowanie działania konst</w:t>
-      </w:r>
-      <w:r>
-        <w:rPr>
-          <w:lang w:val="pl-PL"/>
-        </w:rPr>
-        <w:t>ruktorów. Klasa „CTable” ma posiadać niepubliczne pole „s_name” przechowujące wartość typu string (w zależności od preferencji można użyć dowolnego typu: CString, std::string, QString, lub analogicznego). Klasa ma również przechowywać dynamicznie alokowaną</w:t>
-      </w:r>
-      <w:r>
-        <w:rPr>
-          <w:lang w:val="pl-PL"/>
-        </w:rPr>
-        <w:t xml:space="preserve"> tablicę typu int*. W momencie utworzenia obiektu przez konstruktor bezparametrowy tablicy ma zostać nadana domyślna długość (np. 10), którą następnie będzie można zmienić. </w:t>
+        <w:t xml:space="preserve">Oprogramować klasę „CTable”, pozwalającą na testowanie działania konstruktorów. Klasa „CTable” ma posiadać niepubliczne pole „s_name” przechowujące wartość typu string (w zależności od preferencji można użyć dowolnego typu: CString, std::string, QString, lub analogicznego). Klasa ma również przechowywać dynamicznie alokowaną tablicę typu int*. W momencie utworzenia obiektu przez konstruktor bezparametrowy tablicy ma zostać nadana domyślna długość (np. 10), którą następnie będzie można zmienić. </w:t>
       </w:r>
       <w:proofErr w:type="spellStart"/>
       <w:r>
@@ -412,13 +400,7 @@
         <w:rPr>
           <w:lang w:val="pl-PL"/>
         </w:rPr>
-        <w:t>Zwrócenie informacji o obiekcie do zmiennej typu string w formacie: (&lt;</w:t>
-      </w:r>
-      <w:r>
-        <w:rPr>
-          <w:lang w:val="pl-PL"/>
-        </w:rPr>
-        <w:t xml:space="preserve">nazwa obiektu&gt; len: &lt;liczba pozycji&gt; values: &lt;wszystkie wartości z tablicy oddzielone przecinkami&gt;) </w:t>
+        <w:t xml:space="preserve">Zwrócenie informacji o obiekcie do zmiennej typu string w formacie: (&lt;nazwa obiektu&gt; len: &lt;liczba pozycji&gt; values: &lt;wszystkie wartości z tablicy oddzielone przecinkami&gt;) </w:t>
       </w:r>
     </w:p>
     <w:p>
@@ -453,19 +435,7 @@
         <w:rPr>
           <w:lang w:val="pl-PL"/>
         </w:rPr>
-        <w:t xml:space="preserve"> Niektóre powyższe operacje mogą spowodować błędy, lub się nie powieść. W takiej sytuacji obiekt powinien zwrócić informację o błędzie. W niniejszy</w:t>
-      </w:r>
-      <w:r>
-        <w:rPr>
-          <w:lang w:val="pl-PL"/>
-        </w:rPr>
-        <w:t xml:space="preserve">m programie zakazane jest użycie wyjątków. W związku z powyższym informacja o powodzeniu operacji powinna być przekazywana jako wynik funkcji, lub poprzez jeden z parametrów funkcji/metody (Np.: iGetElement(int  iOffset, int *piSucc), może zwracać wartość </w:t>
-      </w:r>
-      <w:r>
-        <w:rPr>
-          <w:lang w:val="pl-PL"/>
-        </w:rPr>
-        <w:t xml:space="preserve">parametru, poprzez parametr *piSucc zwracać informację, czy pobranie zakończyło się sukcesem, lub bGetElement(int  iOffset, int *piElemValue) może zwracać informację o sukcesie/porażce jako wynik działania funkcji, a wartość parametru poprzez parametr).  </w:t>
+        <w:t xml:space="preserve"> Niektóre powyższe operacje mogą spowodować błędy, lub się nie powieść. W takiej sytuacji obiekt powinien zwrócić informację o błędzie. W niniejszym programie zakazane jest użycie wyjątków. W związku z powyższym informacja o powodzeniu operacji powinna być przekazywana jako wynik funkcji, lub poprzez jeden z parametrów funkcji/metody (Np.: iGetElement(int  iOffset, int *piSucc), może zwracać wartość parametru, poprzez parametr *piSucc zwracać informację, czy pobranie zakończyło się sukcesem, lub bGetElement(int  iOffset, int *piElemValue) może zwracać informację o sukcesie/porażce jako wynik działania funkcji, a wartość parametru poprzez parametr).  </w:t>
       </w:r>
     </w:p>
     <w:p>
@@ -586,14 +556,7 @@
           <w:highlight w:val="green"/>
           <w:lang w:val="pl-PL"/>
         </w:rPr>
-        <w:t>Wypisuje na ekran tekst: „bezp: ‘&lt;s_</w:t>
-      </w:r>
-      <w:r>
-        <w:rPr>
-          <w:highlight w:val="green"/>
-          <w:lang w:val="pl-PL"/>
-        </w:rPr>
-        <w:t xml:space="preserve">name&gt;’”, gdzie &lt;s_name&gt; oznacza wartość pola s_name </w:t>
+        <w:t xml:space="preserve">Wypisuje na ekran tekst: „bezp: ‘&lt;s_name&gt;’”, gdzie &lt;s_name&gt; oznacza wartość pola s_name </w:t>
       </w:r>
     </w:p>
     <w:p>
@@ -727,14 +690,7 @@
           <w:highlight w:val="green"/>
           <w:lang w:val="pl-PL"/>
         </w:rPr>
-        <w:t>przypisujący polu s_name, wartość pc</w:t>
-      </w:r>
-      <w:r>
-        <w:rPr>
-          <w:highlight w:val="green"/>
-          <w:lang w:val="pl-PL"/>
-        </w:rPr>
-        <w:t xml:space="preserve">Other.s_name i doklejający tekst „_copy”. </w:t>
+        <w:t xml:space="preserve">przypisujący polu s_name, wartość pcOther.s_name i doklejający tekst „_copy”. </w:t>
       </w:r>
     </w:p>
     <w:p>
@@ -1016,14 +972,7 @@
           <w:highlight w:val="green"/>
           <w:lang w:val="pl-PL"/>
         </w:rPr>
-        <w:t>Skasowanie wszystkich dynamicznie utworzonych</w:t>
-      </w:r>
-      <w:r>
-        <w:rPr>
-          <w:highlight w:val="green"/>
-          <w:lang w:val="pl-PL"/>
-        </w:rPr>
-        <w:t xml:space="preserve"> obiektów typu CTable</w:t>
+        <w:t>Skasowanie wszystkich dynamicznie utworzonych obiektów typu CTable</w:t>
       </w:r>
       <w:r>
         <w:rPr>
@@ -1062,11 +1011,13 @@
         </w:numPr>
         <w:ind w:hanging="348"/>
         <w:rPr>
-          <w:lang w:val="pl-PL"/>
-        </w:rPr>
-      </w:pPr>
-      <w:r>
-        <w:rPr>
+          <w:highlight w:val="green"/>
+          <w:lang w:val="pl-PL"/>
+        </w:rPr>
+      </w:pPr>
+      <w:r>
+        <w:rPr>
+          <w:highlight w:val="green"/>
           <w:lang w:val="pl-PL"/>
         </w:rPr>
         <w:t xml:space="preserve">Sklonowanie dowolnego dynamicznie utworzonego obiektu CTable i dodanie klona do listy/puli dynamicznie utworzonych obiektów klasy CTable </w:t>
@@ -1081,66 +1032,60 @@
         <w:spacing w:after="27"/>
         <w:ind w:hanging="348"/>
         <w:rPr>
-          <w:lang w:val="pl-PL"/>
-        </w:rPr>
-      </w:pPr>
-      <w:r>
-        <w:rPr>
-          <w:lang w:val="pl-PL"/>
-        </w:rPr>
-        <w:t>Wypisanie na ekran d</w:t>
-      </w:r>
-      <w:r>
-        <w:rPr>
-          <w:lang w:val="pl-PL"/>
-        </w:rPr>
-        <w:t xml:space="preserve">owolnego dynamicznie utworzonego obiektu CTable (należy użyć metody zwracającej stan obiektu CTable w zmiennej typu string) </w:t>
-      </w:r>
+          <w:highlight w:val="green"/>
+          <w:lang w:val="pl-PL"/>
+        </w:rPr>
+      </w:pPr>
+      <w:r>
+        <w:rPr>
+          <w:highlight w:val="green"/>
+          <w:lang w:val="pl-PL"/>
+        </w:rPr>
+        <w:t xml:space="preserve">Wypisanie na ekran dowolnego dynamicznie utworzonego obiektu CTable (należy użyć metody zwracającej stan obiektu CTable w zmiennej typu string) </w:t>
+      </w:r>
+    </w:p>
+    <w:p>
+      <w:pPr>
+        <w:numPr>
+          <w:ilvl w:val="0"/>
+          <w:numId w:val="1"/>
+        </w:numPr>
+        <w:spacing w:after="35"/>
+        <w:ind w:hanging="348"/>
+        <w:rPr>
+          <w:highlight w:val="green"/>
+          <w:lang w:val="pl-PL"/>
+        </w:rPr>
+      </w:pPr>
+      <w:r>
+        <w:rPr>
+          <w:highlight w:val="green"/>
+          <w:lang w:val="pl-PL"/>
+        </w:rPr>
+        <w:t xml:space="preserve">Umożliwienie wpisania wartości dowolnej komórki, wybranego dynamicznie utworzonego obiektu CTable </w:t>
+      </w:r>
+    </w:p>
+    <w:p>
+      <w:pPr>
+        <w:numPr>
+          <w:ilvl w:val="0"/>
+          <w:numId w:val="1"/>
+        </w:numPr>
+        <w:spacing w:after="29"/>
+        <w:ind w:hanging="348"/>
+        <w:rPr>
+          <w:highlight w:val="yellow"/>
+          <w:lang w:val="pl-PL"/>
+        </w:rPr>
+      </w:pPr>
       <w:bookmarkStart w:id="0" w:name="_GoBack"/>
       <w:bookmarkEnd w:id="0"/>
-    </w:p>
-    <w:p>
-      <w:pPr>
-        <w:numPr>
-          <w:ilvl w:val="0"/>
-          <w:numId w:val="1"/>
-        </w:numPr>
-        <w:spacing w:after="35"/>
-        <w:ind w:hanging="348"/>
-        <w:rPr>
-          <w:lang w:val="pl-PL"/>
-        </w:rPr>
-      </w:pPr>
-      <w:r>
-        <w:rPr>
-          <w:lang w:val="pl-PL"/>
-        </w:rPr>
-        <w:t xml:space="preserve">Umożliwienie wpisania wartości dowolnej komórki, wybranego dynamicznie utworzonego obiektu CTable </w:t>
-      </w:r>
-    </w:p>
-    <w:p>
-      <w:pPr>
-        <w:numPr>
-          <w:ilvl w:val="0"/>
-          <w:numId w:val="1"/>
-        </w:numPr>
-        <w:spacing w:after="29"/>
-        <w:ind w:hanging="348"/>
-        <w:rPr>
-          <w:lang w:val="pl-PL"/>
-        </w:rPr>
-      </w:pPr>
-      <w:r>
-        <w:rPr>
-          <w:lang w:val="pl-PL"/>
-        </w:rPr>
-        <w:t xml:space="preserve">Program ma być odporny na błędy </w:t>
-      </w:r>
-      <w:r>
-        <w:rPr>
-          <w:lang w:val="pl-PL"/>
-        </w:rPr>
-        <w:t xml:space="preserve">użytkownika (np. w przypadku, gdy wskaże on obiekt CTable spoza dostępnego zakresu) </w:t>
+      <w:r>
+        <w:rPr>
+          <w:highlight w:val="yellow"/>
+          <w:lang w:val="pl-PL"/>
+        </w:rPr>
+        <w:t xml:space="preserve">Program ma być odporny na błędy użytkownika (np. w przypadku, gdy wskaże on obiekt CTable spoza dostępnego zakresu) </w:t>
       </w:r>
     </w:p>
     <w:p>
@@ -1151,78 +1096,127 @@
         </w:numPr>
         <w:spacing w:after="29" w:line="272" w:lineRule="auto"/>
         <w:ind w:hanging="348"/>
-      </w:pPr>
-      <w:r>
-        <w:rPr>
+        <w:rPr>
+          <w:highlight w:val="green"/>
+        </w:rPr>
+      </w:pPr>
+      <w:r>
+        <w:rPr>
+          <w:highlight w:val="green"/>
           <w:lang w:val="pl-PL"/>
         </w:rPr>
         <w:t xml:space="preserve">Dynamicznie tworozne obiekty CTable można przechowywać w dowolny sposób (np. w tablicy, lub w wektorze). </w:t>
       </w:r>
       <w:proofErr w:type="spellStart"/>
       <w:r>
+        <w:rPr>
+          <w:highlight w:val="green"/>
+        </w:rPr>
         <w:t>Musi</w:t>
       </w:r>
       <w:proofErr w:type="spellEnd"/>
       <w:r>
+        <w:rPr>
+          <w:highlight w:val="green"/>
+        </w:rPr>
         <w:t xml:space="preserve"> on </w:t>
       </w:r>
       <w:proofErr w:type="spellStart"/>
       <w:r>
+        <w:rPr>
+          <w:highlight w:val="green"/>
+        </w:rPr>
         <w:t>jednak</w:t>
       </w:r>
       <w:proofErr w:type="spellEnd"/>
       <w:r>
-        <w:t xml:space="preserve"> </w:t>
-      </w:r>
-      <w:proofErr w:type="spellStart"/>
-      <w:r>
+        <w:rPr>
+          <w:highlight w:val="green"/>
+        </w:rPr>
+        <w:t xml:space="preserve"> </w:t>
+      </w:r>
+      <w:proofErr w:type="spellStart"/>
+      <w:r>
+        <w:rPr>
+          <w:highlight w:val="green"/>
+        </w:rPr>
         <w:t>zapewniać</w:t>
       </w:r>
       <w:proofErr w:type="spellEnd"/>
       <w:r>
-        <w:t xml:space="preserve"> </w:t>
-      </w:r>
-      <w:proofErr w:type="spellStart"/>
-      <w:r>
+        <w:rPr>
+          <w:highlight w:val="green"/>
+        </w:rPr>
+        <w:t xml:space="preserve"> </w:t>
+      </w:r>
+      <w:proofErr w:type="spellStart"/>
+      <w:r>
+        <w:rPr>
+          <w:highlight w:val="green"/>
+        </w:rPr>
         <w:t>możliwość</w:t>
       </w:r>
       <w:proofErr w:type="spellEnd"/>
       <w:r>
-        <w:t xml:space="preserve"> </w:t>
-      </w:r>
-      <w:proofErr w:type="spellStart"/>
-      <w:r>
+        <w:rPr>
+          <w:highlight w:val="green"/>
+        </w:rPr>
+        <w:t xml:space="preserve"> </w:t>
+      </w:r>
+      <w:proofErr w:type="spellStart"/>
+      <w:r>
+        <w:rPr>
+          <w:highlight w:val="green"/>
+        </w:rPr>
         <w:t>zdefiniowania</w:t>
       </w:r>
       <w:proofErr w:type="spellEnd"/>
       <w:r>
-        <w:t xml:space="preserve"> </w:t>
-      </w:r>
-      <w:proofErr w:type="spellStart"/>
-      <w:r>
+        <w:rPr>
+          <w:highlight w:val="green"/>
+        </w:rPr>
+        <w:t xml:space="preserve"> </w:t>
+      </w:r>
+      <w:proofErr w:type="spellStart"/>
+      <w:r>
+        <w:rPr>
+          <w:highlight w:val="green"/>
+        </w:rPr>
         <w:t>dowolnej</w:t>
       </w:r>
       <w:proofErr w:type="spellEnd"/>
       <w:r>
-        <w:t xml:space="preserve"> </w:t>
-      </w:r>
-      <w:proofErr w:type="spellStart"/>
-      <w:r>
+        <w:rPr>
+          <w:highlight w:val="green"/>
+        </w:rPr>
+        <w:t xml:space="preserve"> </w:t>
+      </w:r>
+      <w:proofErr w:type="spellStart"/>
+      <w:r>
+        <w:rPr>
+          <w:highlight w:val="green"/>
+        </w:rPr>
         <w:t>liczby</w:t>
       </w:r>
       <w:proofErr w:type="spellEnd"/>
       <w:r>
-        <w:t xml:space="preserve"> </w:t>
-      </w:r>
-      <w:proofErr w:type="spellStart"/>
-      <w:r>
-        <w:t>o</w:t>
-      </w:r>
-      <w:r>
-        <w:t>biektów</w:t>
-      </w:r>
-      <w:proofErr w:type="spellEnd"/>
-      <w:r>
+        <w:rPr>
+          <w:highlight w:val="green"/>
+        </w:rPr>
+        <w:t xml:space="preserve"> </w:t>
+      </w:r>
+      <w:proofErr w:type="spellStart"/>
+      <w:r>
+        <w:rPr>
+          <w:highlight w:val="green"/>
+        </w:rPr>
+        <w:t>obiektów</w:t>
+      </w:r>
+      <w:proofErr w:type="spellEnd"/>
+      <w:r>
+        <w:rPr>
+          <w:highlight w:val="green"/>
+        </w:rPr>
         <w:t xml:space="preserve">. </w:t>
       </w:r>
     </w:p>
@@ -1234,11 +1228,13 @@
         </w:numPr>
         <w:ind w:hanging="348"/>
         <w:rPr>
-          <w:lang w:val="pl-PL"/>
-        </w:rPr>
-      </w:pPr>
-      <w:r>
-        <w:rPr>
+          <w:highlight w:val="green"/>
+          <w:lang w:val="pl-PL"/>
+        </w:rPr>
+      </w:pPr>
+      <w:r>
+        <w:rPr>
+          <w:highlight w:val="green"/>
           <w:lang w:val="pl-PL"/>
         </w:rPr>
         <w:t xml:space="preserve">Należy zwrócić uwagę na to, że wszystkie dynamicznie utworzone obiekty powinny być skasowane, po zakończeniu działania programu </w:t>

</xml_diff>

<commit_message>
Select in word what to do
</commit_message>
<xml_diff>
--- a/ZMPO_lista_1.docx
+++ b/ZMPO_lista_1.docx
@@ -60,6 +60,8 @@
         </w:rPr>
         <w:t xml:space="preserve"> </w:t>
       </w:r>
+      <w:bookmarkStart w:id="0" w:name="_GoBack"/>
+      <w:bookmarkEnd w:id="0"/>
     </w:p>
     <w:p>
       <w:pPr>
@@ -97,9 +99,17 @@
       <w:r>
         <w:rPr>
           <w:sz w:val="24"/>
-          <w:lang w:val="pl-PL"/>
-        </w:rPr>
-        <w:t xml:space="preserve">Programowanie obiektowe - zadanie 1 </w:t>
+          <w:highlight w:val="yellow"/>
+          <w:lang w:val="pl-PL"/>
+        </w:rPr>
+        <w:t>Programowanie obiektowe - zadanie 1</w:t>
+      </w:r>
+      <w:r>
+        <w:rPr>
+          <w:sz w:val="24"/>
+          <w:lang w:val="pl-PL"/>
+        </w:rPr>
+        <w:t xml:space="preserve"> </w:t>
       </w:r>
     </w:p>
     <w:p>
@@ -153,9 +163,17 @@
       <w:r>
         <w:rPr>
           <w:b/>
-          <w:lang w:val="pl-PL"/>
-        </w:rPr>
-        <w:t xml:space="preserve">UWAGA: Pisząc własny program można użyć innego nazewnictwa niż to przedstawione w treści zadania. Należy jednak użyć jakiejś spójnej konwencji kodowania, zgodnie z wymaganiami kursu. </w:t>
+          <w:highlight w:val="yellow"/>
+          <w:lang w:val="pl-PL"/>
+        </w:rPr>
+        <w:t>UWAGA: Pisząc własny program można użyć innego nazewnictwa niż to przedstawione w treści zadania. Należy jednak użyć jakiejś spójnej konwencji kodowania, zgodnie z wymaganiami kursu.</w:t>
+      </w:r>
+      <w:r>
+        <w:rPr>
+          <w:b/>
+          <w:lang w:val="pl-PL"/>
+        </w:rPr>
+        <w:t xml:space="preserve"> </w:t>
       </w:r>
     </w:p>
     <w:p>
@@ -179,81 +197,139 @@
       </w:pPr>
       <w:r>
         <w:rPr>
+          <w:highlight w:val="green"/>
           <w:lang w:val="pl-PL"/>
         </w:rPr>
         <w:t xml:space="preserve">Oprogramować klasę „CTable”, pozwalającą na testowanie działania konstruktorów. Klasa „CTable” ma posiadać niepubliczne pole „s_name” przechowujące wartość typu string (w zależności od preferencji można użyć dowolnego typu: CString, std::string, QString, lub analogicznego). Klasa ma również przechowywać dynamicznie alokowaną tablicę typu int*. W momencie utworzenia obiektu przez konstruktor bezparametrowy tablicy ma zostać nadana domyślna długość (np. 10), którą następnie będzie można zmienić. </w:t>
       </w:r>
       <w:proofErr w:type="spellStart"/>
       <w:r>
+        <w:rPr>
+          <w:highlight w:val="green"/>
+        </w:rPr>
         <w:t>Obiekty</w:t>
       </w:r>
       <w:proofErr w:type="spellEnd"/>
       <w:r>
-        <w:t xml:space="preserve"> </w:t>
-      </w:r>
-      <w:proofErr w:type="spellStart"/>
-      <w:r>
+        <w:rPr>
+          <w:highlight w:val="green"/>
+        </w:rPr>
+        <w:t xml:space="preserve"> </w:t>
+      </w:r>
+      <w:proofErr w:type="spellStart"/>
+      <w:r>
+        <w:rPr>
+          <w:highlight w:val="green"/>
+        </w:rPr>
         <w:t>klasy</w:t>
       </w:r>
       <w:proofErr w:type="spellEnd"/>
       <w:r>
-        <w:t xml:space="preserve"> </w:t>
-      </w:r>
-      <w:proofErr w:type="spellStart"/>
-      <w:r>
+        <w:rPr>
+          <w:highlight w:val="green"/>
+        </w:rPr>
+        <w:t xml:space="preserve"> </w:t>
+      </w:r>
+      <w:proofErr w:type="spellStart"/>
+      <w:r>
+        <w:rPr>
+          <w:highlight w:val="green"/>
+        </w:rPr>
         <w:t>CTable</w:t>
       </w:r>
       <w:proofErr w:type="spellEnd"/>
       <w:r>
-        <w:t xml:space="preserve"> </w:t>
-      </w:r>
-      <w:proofErr w:type="spellStart"/>
-      <w:r>
+        <w:rPr>
+          <w:highlight w:val="green"/>
+        </w:rPr>
+        <w:t xml:space="preserve"> </w:t>
+      </w:r>
+      <w:proofErr w:type="spellStart"/>
+      <w:r>
+        <w:rPr>
+          <w:highlight w:val="green"/>
+        </w:rPr>
         <w:t>mają</w:t>
       </w:r>
       <w:proofErr w:type="spellEnd"/>
       <w:r>
-        <w:t xml:space="preserve"> </w:t>
-      </w:r>
-      <w:proofErr w:type="spellStart"/>
-      <w:r>
+        <w:rPr>
+          <w:highlight w:val="green"/>
+        </w:rPr>
+        <w:t xml:space="preserve"> </w:t>
+      </w:r>
+      <w:proofErr w:type="spellStart"/>
+      <w:r>
+        <w:rPr>
+          <w:highlight w:val="green"/>
+        </w:rPr>
         <w:t>pozwalać</w:t>
       </w:r>
       <w:proofErr w:type="spellEnd"/>
       <w:r>
-        <w:t xml:space="preserve"> </w:t>
-      </w:r>
-      <w:proofErr w:type="spellStart"/>
-      <w:r>
+        <w:rPr>
+          <w:highlight w:val="green"/>
+        </w:rPr>
+        <w:t xml:space="preserve"> </w:t>
+      </w:r>
+      <w:proofErr w:type="spellStart"/>
+      <w:r>
+        <w:rPr>
+          <w:highlight w:val="green"/>
+        </w:rPr>
         <w:t>na</w:t>
       </w:r>
       <w:proofErr w:type="spellEnd"/>
       <w:r>
-        <w:t xml:space="preserve"> </w:t>
-      </w:r>
-      <w:proofErr w:type="spellStart"/>
-      <w:r>
+        <w:rPr>
+          <w:highlight w:val="green"/>
+        </w:rPr>
+        <w:t xml:space="preserve"> </w:t>
+      </w:r>
+      <w:proofErr w:type="spellStart"/>
+      <w:r>
+        <w:rPr>
+          <w:highlight w:val="green"/>
+        </w:rPr>
         <w:t>zrealizowanie</w:t>
       </w:r>
       <w:proofErr w:type="spellEnd"/>
       <w:r>
-        <w:t xml:space="preserve"> </w:t>
-      </w:r>
-      <w:proofErr w:type="spellStart"/>
-      <w:r>
+        <w:rPr>
+          <w:highlight w:val="green"/>
+        </w:rPr>
+        <w:t xml:space="preserve"> </w:t>
+      </w:r>
+      <w:proofErr w:type="spellStart"/>
+      <w:r>
+        <w:rPr>
+          <w:highlight w:val="green"/>
+        </w:rPr>
         <w:t>następujących</w:t>
       </w:r>
       <w:proofErr w:type="spellEnd"/>
       <w:r>
-        <w:t xml:space="preserve"> </w:t>
-      </w:r>
-      <w:proofErr w:type="spellStart"/>
-      <w:r>
+        <w:rPr>
+          <w:highlight w:val="green"/>
+        </w:rPr>
+        <w:t xml:space="preserve"> </w:t>
+      </w:r>
+      <w:proofErr w:type="spellStart"/>
+      <w:r>
+        <w:rPr>
+          <w:highlight w:val="green"/>
+        </w:rPr>
         <w:t>operacji</w:t>
       </w:r>
       <w:proofErr w:type="spellEnd"/>
       <w:r>
-        <w:t xml:space="preserve">: </w:t>
+        <w:rPr>
+          <w:highlight w:val="green"/>
+        </w:rPr>
+        <w:t>:</w:t>
+      </w:r>
+      <w:r>
+        <w:t xml:space="preserve"> </w:t>
       </w:r>
     </w:p>
     <w:p>
@@ -263,29 +339,57 @@
           <w:numId w:val="1"/>
         </w:numPr>
         <w:ind w:hanging="348"/>
-      </w:pPr>
-      <w:proofErr w:type="spellStart"/>
-      <w:r>
+        <w:rPr>
+          <w:color w:val="auto"/>
+          <w:highlight w:val="red"/>
+        </w:rPr>
+      </w:pPr>
+      <w:proofErr w:type="spellStart"/>
+      <w:r>
+        <w:rPr>
+          <w:color w:val="auto"/>
+          <w:highlight w:val="red"/>
+        </w:rPr>
         <w:t>Zmianę</w:t>
       </w:r>
       <w:proofErr w:type="spellEnd"/>
       <w:r>
-        <w:t xml:space="preserve"> </w:t>
-      </w:r>
-      <w:proofErr w:type="spellStart"/>
-      <w:r>
+        <w:rPr>
+          <w:color w:val="auto"/>
+          <w:highlight w:val="red"/>
+        </w:rPr>
+        <w:t xml:space="preserve"> </w:t>
+      </w:r>
+      <w:proofErr w:type="spellStart"/>
+      <w:r>
+        <w:rPr>
+          <w:color w:val="auto"/>
+          <w:highlight w:val="red"/>
+        </w:rPr>
         <w:t>długości</w:t>
       </w:r>
       <w:proofErr w:type="spellEnd"/>
       <w:r>
-        <w:t xml:space="preserve"> </w:t>
-      </w:r>
-      <w:proofErr w:type="spellStart"/>
-      <w:r>
+        <w:rPr>
+          <w:color w:val="auto"/>
+          <w:highlight w:val="red"/>
+        </w:rPr>
+        <w:t xml:space="preserve"> </w:t>
+      </w:r>
+      <w:proofErr w:type="spellStart"/>
+      <w:r>
+        <w:rPr>
+          <w:color w:val="auto"/>
+          <w:highlight w:val="red"/>
+        </w:rPr>
         <w:t>tablicy</w:t>
       </w:r>
       <w:proofErr w:type="spellEnd"/>
       <w:r>
+        <w:rPr>
+          <w:color w:val="auto"/>
+          <w:highlight w:val="red"/>
+        </w:rPr>
         <w:t xml:space="preserve"> </w:t>
       </w:r>
     </w:p>
@@ -297,11 +401,13 @@
         </w:numPr>
         <w:ind w:hanging="348"/>
         <w:rPr>
-          <w:lang w:val="pl-PL"/>
-        </w:rPr>
-      </w:pPr>
-      <w:r>
-        <w:rPr>
+          <w:highlight w:val="green"/>
+          <w:lang w:val="pl-PL"/>
+        </w:rPr>
+      </w:pPr>
+      <w:r>
+        <w:rPr>
+          <w:highlight w:val="green"/>
           <w:lang w:val="pl-PL"/>
         </w:rPr>
         <w:t xml:space="preserve">Przypisanie określonej komórce tablicy wartości typu int </w:t>
@@ -314,37 +420,64 @@
           <w:numId w:val="1"/>
         </w:numPr>
         <w:ind w:hanging="348"/>
-      </w:pPr>
-      <w:proofErr w:type="spellStart"/>
-      <w:r>
+        <w:rPr>
+          <w:highlight w:val="green"/>
+        </w:rPr>
+      </w:pPr>
+      <w:proofErr w:type="spellStart"/>
+      <w:r>
+        <w:rPr>
+          <w:highlight w:val="green"/>
+        </w:rPr>
         <w:t>Odczyt</w:t>
       </w:r>
       <w:proofErr w:type="spellEnd"/>
       <w:r>
-        <w:t xml:space="preserve"> </w:t>
-      </w:r>
-      <w:proofErr w:type="spellStart"/>
-      <w:r>
+        <w:rPr>
+          <w:highlight w:val="green"/>
+        </w:rPr>
+        <w:t xml:space="preserve"> </w:t>
+      </w:r>
+      <w:proofErr w:type="spellStart"/>
+      <w:r>
+        <w:rPr>
+          <w:highlight w:val="green"/>
+        </w:rPr>
         <w:t>wartości</w:t>
       </w:r>
       <w:proofErr w:type="spellEnd"/>
       <w:r>
-        <w:t xml:space="preserve"> </w:t>
-      </w:r>
-      <w:proofErr w:type="spellStart"/>
-      <w:r>
+        <w:rPr>
+          <w:highlight w:val="green"/>
+        </w:rPr>
+        <w:t xml:space="preserve"> </w:t>
+      </w:r>
+      <w:proofErr w:type="spellStart"/>
+      <w:r>
+        <w:rPr>
+          <w:highlight w:val="green"/>
+        </w:rPr>
         <w:t>określonej</w:t>
       </w:r>
       <w:proofErr w:type="spellEnd"/>
       <w:r>
-        <w:t xml:space="preserve"> </w:t>
-      </w:r>
-      <w:proofErr w:type="spellStart"/>
-      <w:r>
+        <w:rPr>
+          <w:highlight w:val="green"/>
+        </w:rPr>
+        <w:t xml:space="preserve"> </w:t>
+      </w:r>
+      <w:proofErr w:type="spellStart"/>
+      <w:r>
+        <w:rPr>
+          <w:highlight w:val="green"/>
+        </w:rPr>
         <w:t>komórki</w:t>
       </w:r>
       <w:proofErr w:type="spellEnd"/>
       <w:r>
+        <w:rPr>
+          <w:highlight w:val="green"/>
+        </w:rPr>
         <w:t xml:space="preserve"> </w:t>
       </w:r>
     </w:p>
@@ -356,11 +489,13 @@
         </w:numPr>
         <w:ind w:hanging="348"/>
         <w:rPr>
-          <w:lang w:val="pl-PL"/>
-        </w:rPr>
-      </w:pPr>
-      <w:r>
-        <w:rPr>
+          <w:highlight w:val="green"/>
+          <w:lang w:val="pl-PL"/>
+        </w:rPr>
+      </w:pPr>
+      <w:r>
+        <w:rPr>
+          <w:highlight w:val="green"/>
           <w:lang w:val="pl-PL"/>
         </w:rPr>
         <w:t xml:space="preserve">Utworzenie klonu obiektu (innego obiektu posiadającego te same wartości w tablicy) </w:t>
@@ -375,11 +510,13 @@
         <w:spacing w:after="35"/>
         <w:ind w:hanging="348"/>
         <w:rPr>
-          <w:lang w:val="pl-PL"/>
-        </w:rPr>
-      </w:pPr>
-      <w:r>
-        <w:rPr>
+          <w:highlight w:val="green"/>
+          <w:lang w:val="pl-PL"/>
+        </w:rPr>
+      </w:pPr>
+      <w:r>
+        <w:rPr>
+          <w:highlight w:val="green"/>
           <w:lang w:val="pl-PL"/>
         </w:rPr>
         <w:t xml:space="preserve">Przypisanie obiektowi A, wartości i stanu tabeli w obiekcie B (po wykonaniu takiej operacji w obiekcie A tabela ma posiadać tą samą długość i te same wartości, co tablica w obiekcie B) </w:t>
@@ -393,11 +530,13 @@
         </w:numPr>
         <w:ind w:hanging="348"/>
         <w:rPr>
-          <w:lang w:val="pl-PL"/>
-        </w:rPr>
-      </w:pPr>
-      <w:r>
-        <w:rPr>
+          <w:highlight w:val="yellow"/>
+          <w:lang w:val="pl-PL"/>
+        </w:rPr>
+      </w:pPr>
+      <w:r>
+        <w:rPr>
+          <w:highlight w:val="yellow"/>
           <w:lang w:val="pl-PL"/>
         </w:rPr>
         <w:t xml:space="preserve">Zwrócenie informacji o obiekcie do zmiennej typu string w formacie: (&lt;nazwa obiektu&gt; len: &lt;liczba pozycji&gt; values: &lt;wszystkie wartości z tablicy oddzielone przecinkami&gt;) </w:t>
@@ -427,15 +566,23 @@
       <w:r>
         <w:rPr>
           <w:b/>
+          <w:highlight w:val="yellow"/>
           <w:lang w:val="pl-PL"/>
         </w:rPr>
         <w:t>Uwaga:</w:t>
       </w:r>
       <w:r>
         <w:rPr>
-          <w:lang w:val="pl-PL"/>
-        </w:rPr>
-        <w:t xml:space="preserve"> Niektóre powyższe operacje mogą spowodować błędy, lub się nie powieść. W takiej sytuacji obiekt powinien zwrócić informację o błędzie. W niniejszym programie zakazane jest użycie wyjątków. W związku z powyższym informacja o powodzeniu operacji powinna być przekazywana jako wynik funkcji, lub poprzez jeden z parametrów funkcji/metody (Np.: iGetElement(int  iOffset, int *piSucc), może zwracać wartość parametru, poprzez parametr *piSucc zwracać informację, czy pobranie zakończyło się sukcesem, lub bGetElement(int  iOffset, int *piElemValue) może zwracać informację o sukcesie/porażce jako wynik działania funkcji, a wartość parametru poprzez parametr).  </w:t>
+          <w:highlight w:val="yellow"/>
+          <w:lang w:val="pl-PL"/>
+        </w:rPr>
+        <w:t xml:space="preserve"> Niektóre powyższe operacje mogą spowodować błędy, lub się nie powieść. W takiej sytuacji obiekt powinien zwrócić informację o błędzie. W niniejszym programie zakazane jest użycie wyjątków. W związku z powyższym informacja o powodzeniu operacji powinna być przekazywana jako wynik funkcji, lub poprzez jeden z parametrów funkcji/metody (Np.: iGetElement(int  iOffset, int *piSucc), może zwracać wartość parametru, poprzez parametr *piSucc zwracać informację, czy pobranie zakończyło się sukcesem, lub bGetElement(int  iOffset, int *piElemValue) może zwracać informację o sukcesie/porażce jako wynik działania funkcji, a wartość parametru poprzez parametr).</w:t>
+      </w:r>
+      <w:r>
+        <w:rPr>
+          <w:lang w:val="pl-PL"/>
+        </w:rPr>
+        <w:t xml:space="preserve">  </w:t>
       </w:r>
     </w:p>
     <w:p>
@@ -764,27 +911,48 @@
     <w:p>
       <w:proofErr w:type="spellStart"/>
       <w:r>
+        <w:rPr>
+          <w:highlight w:val="yellow"/>
+        </w:rPr>
         <w:t>Ponadto</w:t>
       </w:r>
       <w:proofErr w:type="spellEnd"/>
       <w:r>
-        <w:t xml:space="preserve"> </w:t>
-      </w:r>
-      <w:proofErr w:type="spellStart"/>
-      <w:r>
+        <w:rPr>
+          <w:highlight w:val="yellow"/>
+        </w:rPr>
+        <w:t xml:space="preserve"> </w:t>
+      </w:r>
+      <w:proofErr w:type="spellStart"/>
+      <w:r>
+        <w:rPr>
+          <w:highlight w:val="yellow"/>
+        </w:rPr>
         <w:t>klasa</w:t>
       </w:r>
       <w:proofErr w:type="spellEnd"/>
       <w:r>
+        <w:rPr>
+          <w:highlight w:val="yellow"/>
+        </w:rPr>
         <w:t xml:space="preserve"> ma </w:t>
       </w:r>
       <w:proofErr w:type="spellStart"/>
       <w:r>
+        <w:rPr>
+          <w:highlight w:val="yellow"/>
+        </w:rPr>
         <w:t>posiadać</w:t>
       </w:r>
       <w:proofErr w:type="spellEnd"/>
       <w:r>
-        <w:t xml:space="preserve">: </w:t>
+        <w:rPr>
+          <w:highlight w:val="yellow"/>
+        </w:rPr>
+        <w:t>:</w:t>
+      </w:r>
+      <w:r>
+        <w:t xml:space="preserve"> </w:t>
       </w:r>
     </w:p>
     <w:p>
@@ -1078,8 +1246,6 @@
           <w:lang w:val="pl-PL"/>
         </w:rPr>
       </w:pPr>
-      <w:bookmarkStart w:id="0" w:name="_GoBack"/>
-      <w:bookmarkEnd w:id="0"/>
       <w:r>
         <w:rPr>
           <w:highlight w:val="yellow"/>

</xml_diff>

<commit_message>
Extract interpret proper command case for error handling
</commit_message>
<xml_diff>
--- a/ZMPO_lista_1.docx
+++ b/ZMPO_lista_1.docx
@@ -60,8 +60,6 @@
         </w:rPr>
         <w:t xml:space="preserve"> </w:t>
       </w:r>
-      <w:bookmarkStart w:id="0" w:name="_GoBack"/>
-      <w:bookmarkEnd w:id="0"/>
     </w:p>
     <w:p>
       <w:pPr>
@@ -519,7 +517,16 @@
           <w:highlight w:val="green"/>
           <w:lang w:val="pl-PL"/>
         </w:rPr>
-        <w:t xml:space="preserve">Przypisanie obiektowi A, wartości i stanu tabeli w obiekcie B (po wykonaniu takiej operacji w obiekcie A tabela ma posiadać tą samą długość i te same wartości, co tablica w obiekcie B) </w:t>
+        <w:t>Przypisanie obiektowi A, wartości i stanu tabeli w obiekcie B (po wykonaniu takiej operacji w obiekc</w:t>
+      </w:r>
+      <w:bookmarkStart w:id="0" w:name="_GoBack"/>
+      <w:bookmarkEnd w:id="0"/>
+      <w:r>
+        <w:rPr>
+          <w:highlight w:val="green"/>
+          <w:lang w:val="pl-PL"/>
+        </w:rPr>
+        <w:t xml:space="preserve">ie A tabela ma posiadać tą samą długość i te same wartości, co tablica w obiekcie B) </w:t>
       </w:r>
     </w:p>
     <w:p>
@@ -912,42 +919,42 @@
       <w:proofErr w:type="spellStart"/>
       <w:r>
         <w:rPr>
-          <w:highlight w:val="yellow"/>
+          <w:highlight w:val="green"/>
         </w:rPr>
         <w:t>Ponadto</w:t>
       </w:r>
       <w:proofErr w:type="spellEnd"/>
       <w:r>
         <w:rPr>
-          <w:highlight w:val="yellow"/>
-        </w:rPr>
-        <w:t xml:space="preserve"> </w:t>
-      </w:r>
-      <w:proofErr w:type="spellStart"/>
-      <w:r>
-        <w:rPr>
-          <w:highlight w:val="yellow"/>
+          <w:highlight w:val="green"/>
+        </w:rPr>
+        <w:t xml:space="preserve"> </w:t>
+      </w:r>
+      <w:proofErr w:type="spellStart"/>
+      <w:r>
+        <w:rPr>
+          <w:highlight w:val="green"/>
         </w:rPr>
         <w:t>klasa</w:t>
       </w:r>
       <w:proofErr w:type="spellEnd"/>
       <w:r>
         <w:rPr>
-          <w:highlight w:val="yellow"/>
+          <w:highlight w:val="green"/>
         </w:rPr>
         <w:t xml:space="preserve"> ma </w:t>
       </w:r>
       <w:proofErr w:type="spellStart"/>
       <w:r>
         <w:rPr>
-          <w:highlight w:val="yellow"/>
+          <w:highlight w:val="green"/>
         </w:rPr>
         <w:t>posiadać</w:t>
       </w:r>
       <w:proofErr w:type="spellEnd"/>
       <w:r>
         <w:rPr>
-          <w:highlight w:val="yellow"/>
+          <w:highlight w:val="green"/>
         </w:rPr>
         <w:t>:</w:t>
       </w:r>
@@ -1034,9 +1041,16 @@
       </w:pPr>
       <w:r>
         <w:rPr>
-          <w:lang w:val="pl-PL"/>
-        </w:rPr>
-        <w:t xml:space="preserve">Program musi posiadać tekstowy interfejs użytkownika, który będzie pozwalał na: </w:t>
+          <w:highlight w:val="green"/>
+          <w:lang w:val="pl-PL"/>
+        </w:rPr>
+        <w:t>Program musi posiadać tekstowy interfejs użytkownika, który będzie pozwalał na:</w:t>
+      </w:r>
+      <w:r>
+        <w:rPr>
+          <w:lang w:val="pl-PL"/>
+        </w:rPr>
+        <w:t xml:space="preserve"> </w:t>
       </w:r>
     </w:p>
     <w:p>
@@ -1242,13 +1256,13 @@
         <w:spacing w:after="29"/>
         <w:ind w:hanging="348"/>
         <w:rPr>
-          <w:highlight w:val="yellow"/>
-          <w:lang w:val="pl-PL"/>
-        </w:rPr>
-      </w:pPr>
-      <w:r>
-        <w:rPr>
-          <w:highlight w:val="yellow"/>
+          <w:highlight w:val="green"/>
+          <w:lang w:val="pl-PL"/>
+        </w:rPr>
+      </w:pPr>
+      <w:r>
+        <w:rPr>
+          <w:highlight w:val="green"/>
           <w:lang w:val="pl-PL"/>
         </w:rPr>
         <w:t xml:space="preserve">Program ma być odporny na błędy użytkownika (np. w przypadku, gdy wskaże on obiekt CTable spoza dostępnego zakresu) </w:t>

</xml_diff>

<commit_message>
Allow CTable to changeSize on each narrow cases + UT for it
</commit_message>
<xml_diff>
--- a/ZMPO_lista_1.docx
+++ b/ZMPO_lista_1.docx
@@ -517,16 +517,7 @@
           <w:highlight w:val="green"/>
           <w:lang w:val="pl-PL"/>
         </w:rPr>
-        <w:t>Przypisanie obiektowi A, wartości i stanu tabeli w obiekcie B (po wykonaniu takiej operacji w obiekc</w:t>
-      </w:r>
-      <w:bookmarkStart w:id="0" w:name="_GoBack"/>
-      <w:bookmarkEnd w:id="0"/>
-      <w:r>
-        <w:rPr>
-          <w:highlight w:val="green"/>
-          <w:lang w:val="pl-PL"/>
-        </w:rPr>
-        <w:t xml:space="preserve">ie A tabela ma posiadać tą samą długość i te same wartości, co tablica w obiekcie B) </w:t>
+        <w:t xml:space="preserve">Przypisanie obiektowi A, wartości i stanu tabeli w obiekcie B (po wykonaniu takiej operacji w obiekcie A tabela ma posiadać tą samą długość i te same wartości, co tablica w obiekcie B) </w:t>
       </w:r>
     </w:p>
     <w:p>
@@ -573,14 +564,14 @@
       <w:r>
         <w:rPr>
           <w:b/>
-          <w:highlight w:val="yellow"/>
+          <w:highlight w:val="green"/>
           <w:lang w:val="pl-PL"/>
         </w:rPr>
         <w:t>Uwaga:</w:t>
       </w:r>
       <w:r>
         <w:rPr>
-          <w:highlight w:val="yellow"/>
+          <w:highlight w:val="green"/>
           <w:lang w:val="pl-PL"/>
         </w:rPr>
         <w:t xml:space="preserve"> Niektóre powyższe operacje mogą spowodować błędy, lub się nie powieść. W takiej sytuacji obiekt powinien zwrócić informację o błędzie. W niniejszym programie zakazane jest użycie wyjątków. W związku z powyższym informacja o powodzeniu operacji powinna być przekazywana jako wynik funkcji, lub poprzez jeden z parametrów funkcji/metody (Np.: iGetElement(int  iOffset, int *piSucc), może zwracać wartość parametru, poprzez parametr *piSucc zwracać informację, czy pobranie zakończyło się sukcesem, lub bGetElement(int  iOffset, int *piElemValue) może zwracać informację o sukcesie/porażce jako wynik działania funkcji, a wartość parametru poprzez parametr).</w:t>
@@ -1285,7 +1276,16 @@
           <w:highlight w:val="green"/>
           <w:lang w:val="pl-PL"/>
         </w:rPr>
-        <w:t xml:space="preserve">Dynamicznie tworozne obiekty CTable można przechowywać w dowolny sposób (np. w tablicy, lub w wektorze). </w:t>
+        <w:t>Dynamicznie tworozne obiekty CTabl</w:t>
+      </w:r>
+      <w:bookmarkStart w:id="0" w:name="_GoBack"/>
+      <w:bookmarkEnd w:id="0"/>
+      <w:r>
+        <w:rPr>
+          <w:highlight w:val="green"/>
+          <w:lang w:val="pl-PL"/>
+        </w:rPr>
+        <w:t xml:space="preserve">e można przechowywać w dowolny sposób (np. w tablicy, lub w wektorze). </w:t>
       </w:r>
       <w:proofErr w:type="spellStart"/>
       <w:r>

</xml_diff>

<commit_message>
HelpHandler implemented and tested
</commit_message>
<xml_diff>
--- a/ZMPO_lista_1.docx
+++ b/ZMPO_lista_1.docx
@@ -339,14 +339,14 @@
         <w:ind w:hanging="348"/>
         <w:rPr>
           <w:color w:val="auto"/>
-          <w:highlight w:val="red"/>
+          <w:highlight w:val="green"/>
         </w:rPr>
       </w:pPr>
       <w:proofErr w:type="spellStart"/>
       <w:r>
         <w:rPr>
           <w:color w:val="auto"/>
-          <w:highlight w:val="red"/>
+          <w:highlight w:val="green"/>
         </w:rPr>
         <w:t>Zmianę</w:t>
       </w:r>
@@ -354,7 +354,7 @@
       <w:r>
         <w:rPr>
           <w:color w:val="auto"/>
-          <w:highlight w:val="red"/>
+          <w:highlight w:val="green"/>
         </w:rPr>
         <w:t xml:space="preserve"> </w:t>
       </w:r>
@@ -362,7 +362,7 @@
       <w:r>
         <w:rPr>
           <w:color w:val="auto"/>
-          <w:highlight w:val="red"/>
+          <w:highlight w:val="green"/>
         </w:rPr>
         <w:t>długości</w:t>
       </w:r>
@@ -370,7 +370,7 @@
       <w:r>
         <w:rPr>
           <w:color w:val="auto"/>
-          <w:highlight w:val="red"/>
+          <w:highlight w:val="green"/>
         </w:rPr>
         <w:t xml:space="preserve"> </w:t>
       </w:r>
@@ -378,7 +378,7 @@
       <w:r>
         <w:rPr>
           <w:color w:val="auto"/>
-          <w:highlight w:val="red"/>
+          <w:highlight w:val="green"/>
         </w:rPr>
         <w:t>tablicy</w:t>
       </w:r>
@@ -386,7 +386,7 @@
       <w:r>
         <w:rPr>
           <w:color w:val="auto"/>
-          <w:highlight w:val="red"/>
+          <w:highlight w:val="green"/>
         </w:rPr>
         <w:t xml:space="preserve"> </w:t>
       </w:r>
@@ -528,13 +528,13 @@
         </w:numPr>
         <w:ind w:hanging="348"/>
         <w:rPr>
-          <w:highlight w:val="yellow"/>
-          <w:lang w:val="pl-PL"/>
-        </w:rPr>
-      </w:pPr>
-      <w:r>
-        <w:rPr>
-          <w:highlight w:val="yellow"/>
+          <w:highlight w:val="green"/>
+          <w:lang w:val="pl-PL"/>
+        </w:rPr>
+      </w:pPr>
+      <w:r>
+        <w:rPr>
+          <w:highlight w:val="green"/>
           <w:lang w:val="pl-PL"/>
         </w:rPr>
         <w:t xml:space="preserve">Zwrócenie informacji o obiekcie do zmiennej typu string w formacie: (&lt;nazwa obiektu&gt; len: &lt;liczba pozycji&gt; values: &lt;wszystkie wartości z tablicy oddzielone przecinkami&gt;) </w:t>
@@ -1276,8 +1276,173 @@
           <w:highlight w:val="green"/>
           <w:lang w:val="pl-PL"/>
         </w:rPr>
-        <w:t>Dynamicznie tworozne obiekty CTabl</w:t>
-      </w:r>
+        <w:t xml:space="preserve">Dynamicznie tworozne obiekty CTable można przechowywać w dowolny sposób (np. w tablicy, lub w wektorze). </w:t>
+      </w:r>
+      <w:proofErr w:type="spellStart"/>
+      <w:r>
+        <w:rPr>
+          <w:highlight w:val="green"/>
+        </w:rPr>
+        <w:t>Musi</w:t>
+      </w:r>
+      <w:proofErr w:type="spellEnd"/>
+      <w:r>
+        <w:rPr>
+          <w:highlight w:val="green"/>
+        </w:rPr>
+        <w:t xml:space="preserve"> on </w:t>
+      </w:r>
+      <w:proofErr w:type="spellStart"/>
+      <w:r>
+        <w:rPr>
+          <w:highlight w:val="green"/>
+        </w:rPr>
+        <w:t>jednak</w:t>
+      </w:r>
+      <w:proofErr w:type="spellEnd"/>
+      <w:r>
+        <w:rPr>
+          <w:highlight w:val="green"/>
+        </w:rPr>
+        <w:t xml:space="preserve"> </w:t>
+      </w:r>
+      <w:proofErr w:type="spellStart"/>
+      <w:r>
+        <w:rPr>
+          <w:highlight w:val="green"/>
+        </w:rPr>
+        <w:t>zapewniać</w:t>
+      </w:r>
+      <w:proofErr w:type="spellEnd"/>
+      <w:r>
+        <w:rPr>
+          <w:highlight w:val="green"/>
+        </w:rPr>
+        <w:t xml:space="preserve"> </w:t>
+      </w:r>
+      <w:proofErr w:type="spellStart"/>
+      <w:r>
+        <w:rPr>
+          <w:highlight w:val="green"/>
+        </w:rPr>
+        <w:t>możliwość</w:t>
+      </w:r>
+      <w:proofErr w:type="spellEnd"/>
+      <w:r>
+        <w:rPr>
+          <w:highlight w:val="green"/>
+        </w:rPr>
+        <w:t xml:space="preserve"> </w:t>
+      </w:r>
+      <w:proofErr w:type="spellStart"/>
+      <w:r>
+        <w:rPr>
+          <w:highlight w:val="green"/>
+        </w:rPr>
+        <w:t>zdefiniowania</w:t>
+      </w:r>
+      <w:proofErr w:type="spellEnd"/>
+      <w:r>
+        <w:rPr>
+          <w:highlight w:val="green"/>
+        </w:rPr>
+        <w:t xml:space="preserve"> </w:t>
+      </w:r>
+      <w:proofErr w:type="spellStart"/>
+      <w:r>
+        <w:rPr>
+          <w:highlight w:val="green"/>
+        </w:rPr>
+        <w:t>dowolnej</w:t>
+      </w:r>
+      <w:proofErr w:type="spellEnd"/>
+      <w:r>
+        <w:rPr>
+          <w:highlight w:val="green"/>
+        </w:rPr>
+        <w:t xml:space="preserve"> </w:t>
+      </w:r>
+      <w:proofErr w:type="spellStart"/>
+      <w:r>
+        <w:rPr>
+          <w:highlight w:val="green"/>
+        </w:rPr>
+        <w:t>liczby</w:t>
+      </w:r>
+      <w:proofErr w:type="spellEnd"/>
+      <w:r>
+        <w:rPr>
+          <w:highlight w:val="green"/>
+        </w:rPr>
+        <w:t xml:space="preserve"> </w:t>
+      </w:r>
+      <w:proofErr w:type="spellStart"/>
+      <w:r>
+        <w:rPr>
+          <w:highlight w:val="green"/>
+        </w:rPr>
+        <w:t>obiektów</w:t>
+      </w:r>
+      <w:proofErr w:type="spellEnd"/>
+      <w:r>
+        <w:rPr>
+          <w:highlight w:val="green"/>
+        </w:rPr>
+        <w:t xml:space="preserve">. </w:t>
+      </w:r>
+    </w:p>
+    <w:p>
+      <w:pPr>
+        <w:numPr>
+          <w:ilvl w:val="0"/>
+          <w:numId w:val="1"/>
+        </w:numPr>
+        <w:ind w:hanging="348"/>
+        <w:rPr>
+          <w:highlight w:val="green"/>
+          <w:lang w:val="pl-PL"/>
+        </w:rPr>
+      </w:pPr>
+      <w:r>
+        <w:rPr>
+          <w:highlight w:val="green"/>
+          <w:lang w:val="pl-PL"/>
+        </w:rPr>
+        <w:t xml:space="preserve">Należy zwrócić uwagę na to, że wszystkie dynamicznie utworzone obiekty powinny być skasowane, po zakończeniu działania programu </w:t>
+      </w:r>
+    </w:p>
+    <w:p>
+      <w:pPr>
+        <w:numPr>
+          <w:ilvl w:val="0"/>
+          <w:numId w:val="1"/>
+        </w:numPr>
+        <w:ind w:hanging="348"/>
+        <w:rPr>
+          <w:highlight w:val="green"/>
+          <w:lang w:val="pl-PL"/>
+        </w:rPr>
+      </w:pPr>
+      <w:r>
+        <w:rPr>
+          <w:highlight w:val="green"/>
+          <w:lang w:val="pl-PL"/>
+        </w:rPr>
+        <w:t>REPL</w:t>
+      </w:r>
+    </w:p>
+    <w:p>
+      <w:pPr>
+        <w:numPr>
+          <w:ilvl w:val="0"/>
+          <w:numId w:val="1"/>
+        </w:numPr>
+        <w:ind w:hanging="348"/>
+        <w:rPr>
+          <w:highlight w:val="green"/>
+          <w:lang w:val="pl-PL"/>
+        </w:rPr>
+      </w:pPr>
       <w:bookmarkStart w:id="0" w:name="_GoBack"/>
       <w:bookmarkEnd w:id="0"/>
       <w:r>
@@ -1285,139 +1450,7 @@
           <w:highlight w:val="green"/>
           <w:lang w:val="pl-PL"/>
         </w:rPr>
-        <w:t xml:space="preserve">e można przechowywać w dowolny sposób (np. w tablicy, lub w wektorze). </w:t>
-      </w:r>
-      <w:proofErr w:type="spellStart"/>
-      <w:r>
-        <w:rPr>
-          <w:highlight w:val="green"/>
-        </w:rPr>
-        <w:t>Musi</w:t>
-      </w:r>
-      <w:proofErr w:type="spellEnd"/>
-      <w:r>
-        <w:rPr>
-          <w:highlight w:val="green"/>
-        </w:rPr>
-        <w:t xml:space="preserve"> on </w:t>
-      </w:r>
-      <w:proofErr w:type="spellStart"/>
-      <w:r>
-        <w:rPr>
-          <w:highlight w:val="green"/>
-        </w:rPr>
-        <w:t>jednak</w:t>
-      </w:r>
-      <w:proofErr w:type="spellEnd"/>
-      <w:r>
-        <w:rPr>
-          <w:highlight w:val="green"/>
-        </w:rPr>
-        <w:t xml:space="preserve"> </w:t>
-      </w:r>
-      <w:proofErr w:type="spellStart"/>
-      <w:r>
-        <w:rPr>
-          <w:highlight w:val="green"/>
-        </w:rPr>
-        <w:t>zapewniać</w:t>
-      </w:r>
-      <w:proofErr w:type="spellEnd"/>
-      <w:r>
-        <w:rPr>
-          <w:highlight w:val="green"/>
-        </w:rPr>
-        <w:t xml:space="preserve"> </w:t>
-      </w:r>
-      <w:proofErr w:type="spellStart"/>
-      <w:r>
-        <w:rPr>
-          <w:highlight w:val="green"/>
-        </w:rPr>
-        <w:t>możliwość</w:t>
-      </w:r>
-      <w:proofErr w:type="spellEnd"/>
-      <w:r>
-        <w:rPr>
-          <w:highlight w:val="green"/>
-        </w:rPr>
-        <w:t xml:space="preserve"> </w:t>
-      </w:r>
-      <w:proofErr w:type="spellStart"/>
-      <w:r>
-        <w:rPr>
-          <w:highlight w:val="green"/>
-        </w:rPr>
-        <w:t>zdefiniowania</w:t>
-      </w:r>
-      <w:proofErr w:type="spellEnd"/>
-      <w:r>
-        <w:rPr>
-          <w:highlight w:val="green"/>
-        </w:rPr>
-        <w:t xml:space="preserve"> </w:t>
-      </w:r>
-      <w:proofErr w:type="spellStart"/>
-      <w:r>
-        <w:rPr>
-          <w:highlight w:val="green"/>
-        </w:rPr>
-        <w:t>dowolnej</w:t>
-      </w:r>
-      <w:proofErr w:type="spellEnd"/>
-      <w:r>
-        <w:rPr>
-          <w:highlight w:val="green"/>
-        </w:rPr>
-        <w:t xml:space="preserve"> </w:t>
-      </w:r>
-      <w:proofErr w:type="spellStart"/>
-      <w:r>
-        <w:rPr>
-          <w:highlight w:val="green"/>
-        </w:rPr>
-        <w:t>liczby</w:t>
-      </w:r>
-      <w:proofErr w:type="spellEnd"/>
-      <w:r>
-        <w:rPr>
-          <w:highlight w:val="green"/>
-        </w:rPr>
-        <w:t xml:space="preserve"> </w:t>
-      </w:r>
-      <w:proofErr w:type="spellStart"/>
-      <w:r>
-        <w:rPr>
-          <w:highlight w:val="green"/>
-        </w:rPr>
-        <w:t>obiektów</w:t>
-      </w:r>
-      <w:proofErr w:type="spellEnd"/>
-      <w:r>
-        <w:rPr>
-          <w:highlight w:val="green"/>
-        </w:rPr>
-        <w:t xml:space="preserve">. </w:t>
-      </w:r>
-    </w:p>
-    <w:p>
-      <w:pPr>
-        <w:numPr>
-          <w:ilvl w:val="0"/>
-          <w:numId w:val="1"/>
-        </w:numPr>
-        <w:ind w:hanging="348"/>
-        <w:rPr>
-          <w:highlight w:val="green"/>
-          <w:lang w:val="pl-PL"/>
-        </w:rPr>
-      </w:pPr>
-      <w:r>
-        <w:rPr>
-          <w:highlight w:val="green"/>
-          <w:lang w:val="pl-PL"/>
-        </w:rPr>
-        <w:t xml:space="preserve">Należy zwrócić uwagę na to, że wszystkie dynamicznie utworzone obiekty powinny być skasowane, po zakończeniu działania programu </w:t>
+        <w:t>Clone</w:t>
       </w:r>
     </w:p>
     <w:p>

</xml_diff>

<commit_message>
Finished coverage of UseCases
</commit_message>
<xml_diff>
--- a/ZMPO_lista_1.docx
+++ b/ZMPO_lista_1.docx
@@ -83,6 +83,7 @@
         <w:spacing w:after="0" w:line="259" w:lineRule="auto"/>
         <w:ind w:left="-5"/>
         <w:rPr>
+          <w:highlight w:val="green"/>
           <w:lang w:val="pl-PL"/>
         </w:rPr>
       </w:pPr>
@@ -94,20 +95,15 @@
         </w:rPr>
         <w:t xml:space="preserve">                    </w:t>
       </w:r>
+      <w:bookmarkStart w:id="0" w:name="_GoBack"/>
+      <w:bookmarkEnd w:id="0"/>
       <w:r>
         <w:rPr>
           <w:sz w:val="24"/>
-          <w:highlight w:val="yellow"/>
-          <w:lang w:val="pl-PL"/>
-        </w:rPr>
-        <w:t>Programowanie obiektowe - zadanie 1</w:t>
-      </w:r>
-      <w:r>
-        <w:rPr>
-          <w:sz w:val="24"/>
-          <w:lang w:val="pl-PL"/>
-        </w:rPr>
-        <w:t xml:space="preserve"> </w:t>
+          <w:highlight w:val="green"/>
+          <w:lang w:val="pl-PL"/>
+        </w:rPr>
+        <w:t xml:space="preserve">Programowanie obiektowe - zadanie 1 </w:t>
       </w:r>
     </w:p>
     <w:p>
@@ -115,12 +111,14 @@
         <w:spacing w:after="0" w:line="259" w:lineRule="auto"/>
         <w:ind w:left="-5"/>
         <w:rPr>
+          <w:highlight w:val="green"/>
           <w:lang w:val="pl-PL"/>
         </w:rPr>
       </w:pPr>
       <w:r>
         <w:rPr>
           <w:sz w:val="24"/>
+          <w:highlight w:val="green"/>
           <w:lang w:val="pl-PL"/>
         </w:rPr>
         <w:t xml:space="preserve">                                        ------------------------------------------ </w:t>
@@ -131,12 +129,14 @@
         <w:spacing w:after="17" w:line="259" w:lineRule="auto"/>
         <w:ind w:left="0" w:firstLine="0"/>
         <w:rPr>
+          <w:highlight w:val="green"/>
           <w:lang w:val="pl-PL"/>
         </w:rPr>
       </w:pPr>
       <w:r>
         <w:rPr>
           <w:sz w:val="24"/>
+          <w:highlight w:val="green"/>
           <w:lang w:val="pl-PL"/>
         </w:rPr>
         <w:t xml:space="preserve"> </w:t>
@@ -154,6 +154,7 @@
       <w:r>
         <w:rPr>
           <w:sz w:val="24"/>
+          <w:highlight w:val="green"/>
           <w:lang w:val="pl-PL"/>
         </w:rPr>
         <w:t xml:space="preserve"> </w:t>
@@ -161,7 +162,7 @@
       <w:r>
         <w:rPr>
           <w:b/>
-          <w:highlight w:val="yellow"/>
+          <w:highlight w:val="green"/>
           <w:lang w:val="pl-PL"/>
         </w:rPr>
         <w:t>UWAGA: Pisząc własny program można użyć innego nazewnictwa niż to przedstawione w treści zadania. Należy jednak użyć jakiejś spójnej konwencji kodowania, zgodnie z wymaganiami kursu.</w:t>
@@ -1443,8 +1444,6 @@
           <w:lang w:val="pl-PL"/>
         </w:rPr>
       </w:pPr>
-      <w:bookmarkStart w:id="0" w:name="_GoBack"/>
-      <w:bookmarkEnd w:id="0"/>
       <w:r>
         <w:rPr>
           <w:highlight w:val="green"/>

</xml_diff>